<commit_message>
Complete Requirements Review Checklist, Issue #2
</commit_message>
<xml_diff>
--- a/V-Cycle Process/1.0 Requirements/RequirementsReviewCheckList.docx
+++ b/V-Cycle Process/1.0 Requirements/RequirementsReviewCheckList.docx
@@ -1,10 +1,10 @@
 
 <file path=word/document.xml><?xml version="1.0" encoding="utf-8"?>
-<w:document xmlns:wpc="http://schemas.microsoft.com/office/word/2010/wordprocessingCanvas" xmlns:cx="http://schemas.microsoft.com/office/drawing/2014/chartex" xmlns:cx1="http://schemas.microsoft.com/office/drawing/2015/9/8/chartex" xmlns:cx2="http://schemas.microsoft.com/office/drawing/2015/10/21/chartex" xmlns:cx3="http://schemas.microsoft.com/office/drawing/2016/5/9/chartex" xmlns:cx4="http://schemas.microsoft.com/office/drawing/2016/5/10/chartex" xmlns:cx5="http://schemas.microsoft.com/office/drawing/2016/5/11/chartex" xmlns:cx6="http://schemas.microsoft.com/office/drawing/2016/5/12/chartex" xmlns:cx7="http://schemas.microsoft.com/office/drawing/2016/5/13/chartex" xmlns:cx8="http://schemas.microsoft.com/office/drawing/2016/5/14/chartex" xmlns:mc="http://schemas.openxmlformats.org/markup-compatibility/2006" xmlns:aink="http://schemas.microsoft.com/office/drawing/2016/ink" xmlns:am3d="http://schemas.microsoft.com/office/drawing/2017/model3d" xmlns:o="urn:schemas-microsoft-com:office:office" xmlns:r="http://schemas.openxmlformats.org/officeDocument/2006/relationships" xmlns:m="http://schemas.openxmlformats.org/officeDocument/2006/math" xmlns:v="urn:schemas-microsoft-com:vml" xmlns:wp14="http://schemas.microsoft.com/office/word/2010/wordprocessingDrawing" xmlns:wp="http://schemas.openxmlformats.org/drawingml/2006/wordprocessingDrawing" xmlns:w10="urn:schemas-microsoft-com:office:word" xmlns:w="http://schemas.openxmlformats.org/wordprocessingml/2006/main" xmlns:w14="http://schemas.microsoft.com/office/word/2010/wordml" xmlns:w15="http://schemas.microsoft.com/office/word/2012/wordml" xmlns:w16cid="http://schemas.microsoft.com/office/word/2016/wordml/cid" xmlns:w16se="http://schemas.microsoft.com/office/word/2015/wordml/symex" xmlns:wpg="http://schemas.microsoft.com/office/word/2010/wordprocessingGroup" xmlns:wpi="http://schemas.microsoft.com/office/word/2010/wordprocessingInk" xmlns:wne="http://schemas.microsoft.com/office/word/2006/wordml" xmlns:wps="http://schemas.microsoft.com/office/word/2010/wordprocessingShape" mc:Ignorable="w14 w15 w16se w16cid wp14">
+<w:document xmlns:wpc="http://schemas.microsoft.com/office/word/2010/wordprocessingCanvas" xmlns:cx="http://schemas.microsoft.com/office/drawing/2014/chartex" xmlns:cx1="http://schemas.microsoft.com/office/drawing/2015/9/8/chartex" xmlns:cx2="http://schemas.microsoft.com/office/drawing/2015/10/21/chartex" xmlns:cx3="http://schemas.microsoft.com/office/drawing/2016/5/9/chartex" xmlns:cx4="http://schemas.microsoft.com/office/drawing/2016/5/10/chartex" xmlns:cx5="http://schemas.microsoft.com/office/drawing/2016/5/11/chartex" xmlns:cx6="http://schemas.microsoft.com/office/drawing/2016/5/12/chartex" xmlns:cx7="http://schemas.microsoft.com/office/drawing/2016/5/13/chartex" xmlns:cx8="http://schemas.microsoft.com/office/drawing/2016/5/14/chartex" xmlns:mc="http://schemas.openxmlformats.org/markup-compatibility/2006" xmlns:aink="http://schemas.microsoft.com/office/drawing/2016/ink" xmlns:am3d="http://schemas.microsoft.com/office/drawing/2017/model3d" xmlns:o="urn:schemas-microsoft-com:office:office" xmlns:r="http://schemas.openxmlformats.org/officeDocument/2006/relationships" xmlns:m="http://schemas.openxmlformats.org/officeDocument/2006/math" xmlns:v="urn:schemas-microsoft-com:vml" xmlns:wp14="http://schemas.microsoft.com/office/word/2010/wordprocessingDrawing" xmlns:wp="http://schemas.openxmlformats.org/drawingml/2006/wordprocessingDrawing" xmlns:w10="urn:schemas-microsoft-com:office:word" xmlns:w="http://schemas.openxmlformats.org/wordprocessingml/2006/main" xmlns:w14="http://schemas.microsoft.com/office/word/2010/wordml" xmlns:w15="http://schemas.microsoft.com/office/word/2012/wordml" xmlns:w16cex="http://schemas.microsoft.com/office/word/2018/wordml/cex" xmlns:w16cid="http://schemas.microsoft.com/office/word/2016/wordml/cid" xmlns:w16="http://schemas.microsoft.com/office/word/2018/wordml" xmlns:w16se="http://schemas.microsoft.com/office/word/2015/wordml/symex" xmlns:wpg="http://schemas.microsoft.com/office/word/2010/wordprocessingGroup" xmlns:wpi="http://schemas.microsoft.com/office/word/2010/wordprocessingInk" xmlns:wne="http://schemas.microsoft.com/office/word/2006/wordml" xmlns:wps="http://schemas.microsoft.com/office/word/2010/wordprocessingShape" mc:Ignorable="w14 w15 w16se w16cid w16 w16cex wp14">
   <w:body>
     <w:p>
       <w:pPr>
-        <w:pStyle w:val="Heading1"/>
+        <w:pStyle w:val="Ttulo1"/>
       </w:pPr>
       <w:r>
         <w:t>S</w:t>
@@ -22,7 +22,7 @@
     <w:p/>
     <w:p>
       <w:pPr>
-        <w:pStyle w:val="Heading2"/>
+        <w:pStyle w:val="Ttulo2"/>
       </w:pPr>
       <w:r>
         <w:t>Summary</w:t>
@@ -30,7 +30,7 @@
     </w:p>
     <w:tbl>
       <w:tblPr>
-        <w:tblStyle w:val="TableGrid"/>
+        <w:tblStyle w:val="Tablaconcuadrcula"/>
         <w:tblW w:w="0" w:type="auto"/>
         <w:tblLook w:val="04A0" w:firstRow="1" w:lastRow="0" w:firstColumn="1" w:lastColumn="0" w:noHBand="0" w:noVBand="1"/>
       </w:tblPr>
@@ -73,6 +73,12 @@
                 <w:sz w:val="16"/>
               </w:rPr>
             </w:pPr>
+            <w:r>
+              <w:rPr>
+                <w:sz w:val="16"/>
+              </w:rPr>
+              <w:t>05/01/2021</w:t>
+            </w:r>
           </w:p>
         </w:tc>
       </w:tr>
@@ -111,6 +117,12 @@
                 <w:sz w:val="16"/>
               </w:rPr>
             </w:pPr>
+            <w:r>
+              <w:rPr>
+                <w:sz w:val="16"/>
+              </w:rPr>
+              <w:t>1 hour</w:t>
+            </w:r>
           </w:p>
         </w:tc>
       </w:tr>
@@ -149,6 +161,12 @@
                 <w:sz w:val="16"/>
               </w:rPr>
             </w:pPr>
+            <w:r>
+              <w:rPr>
+                <w:sz w:val="16"/>
+              </w:rPr>
+              <w:t>-</w:t>
+            </w:r>
           </w:p>
         </w:tc>
       </w:tr>
@@ -191,7 +209,7 @@
               <w:rPr>
                 <w:sz w:val="16"/>
               </w:rPr>
-              <w:t>Open, Closed</w:t>
+              <w:t>Closed</w:t>
             </w:r>
           </w:p>
         </w:tc>
@@ -343,6 +361,12 @@
                 <w:sz w:val="16"/>
               </w:rPr>
             </w:pPr>
+            <w:r>
+              <w:rPr>
+                <w:sz w:val="16"/>
+              </w:rPr>
+              <w:t>05/01/2021</w:t>
+            </w:r>
           </w:p>
         </w:tc>
       </w:tr>
@@ -381,6 +405,12 @@
                 <w:sz w:val="16"/>
               </w:rPr>
             </w:pPr>
+            <w:r>
+              <w:rPr>
+                <w:sz w:val="16"/>
+              </w:rPr>
+              <w:t>Marco Antonio Valdez Calderón</w:t>
+            </w:r>
           </w:p>
         </w:tc>
       </w:tr>
@@ -419,6 +449,12 @@
                 <w:sz w:val="16"/>
               </w:rPr>
             </w:pPr>
+            <w:r>
+              <w:rPr>
+                <w:sz w:val="16"/>
+              </w:rPr>
+              <w:t>Door Control Module GOC Motors Automotive</w:t>
+            </w:r>
           </w:p>
         </w:tc>
       </w:tr>
@@ -457,6 +493,12 @@
                 <w:sz w:val="16"/>
               </w:rPr>
             </w:pPr>
+            <w:r>
+              <w:rPr>
+                <w:sz w:val="16"/>
+              </w:rPr>
+              <w:t>Ensure quality</w:t>
+            </w:r>
           </w:p>
         </w:tc>
       </w:tr>
@@ -477,7 +519,7 @@
     </w:p>
     <w:p>
       <w:pPr>
-        <w:pStyle w:val="Heading2"/>
+        <w:pStyle w:val="Ttulo2"/>
       </w:pPr>
       <w:r>
         <w:lastRenderedPageBreak/>
@@ -646,35 +688,55 @@
             <w:tcW w:w="1559" w:type="dxa"/>
             <w:shd w:val="clear" w:color="auto" w:fill="auto"/>
           </w:tcPr>
-          <w:p/>
+          <w:p>
+            <w:r>
+              <w:t>Traceability Matrix</w:t>
+            </w:r>
+          </w:p>
         </w:tc>
         <w:tc>
           <w:tcPr>
             <w:tcW w:w="5670" w:type="dxa"/>
             <w:shd w:val="clear" w:color="auto" w:fill="auto"/>
           </w:tcPr>
-          <w:p/>
+          <w:p>
+            <w:r>
+              <w:t>Some System Requirements are missing</w:t>
+            </w:r>
+          </w:p>
         </w:tc>
         <w:tc>
           <w:tcPr>
             <w:tcW w:w="1560" w:type="dxa"/>
             <w:shd w:val="clear" w:color="auto" w:fill="auto"/>
           </w:tcPr>
-          <w:p/>
+          <w:p>
+            <w:r>
+              <w:t>Risk</w:t>
+            </w:r>
+          </w:p>
         </w:tc>
         <w:tc>
           <w:tcPr>
             <w:tcW w:w="2126" w:type="dxa"/>
             <w:shd w:val="clear" w:color="auto" w:fill="auto"/>
           </w:tcPr>
-          <w:p/>
+          <w:p>
+            <w:r>
+              <w:t>Marco Valdez / 05/01/2021</w:t>
+            </w:r>
+          </w:p>
         </w:tc>
         <w:tc>
           <w:tcPr>
             <w:tcW w:w="2551" w:type="dxa"/>
             <w:shd w:val="clear" w:color="auto" w:fill="auto"/>
           </w:tcPr>
-          <w:p/>
+          <w:p>
+            <w:r>
+              <w:t>Marco Valdez / 05/01/2021</w:t>
+            </w:r>
+          </w:p>
         </w:tc>
       </w:tr>
       <w:tr>
@@ -1004,7 +1066,7 @@
     </w:p>
     <w:p>
       <w:pPr>
-        <w:pStyle w:val="Heading2"/>
+        <w:pStyle w:val="Ttulo2"/>
       </w:pPr>
       <w:r>
         <w:lastRenderedPageBreak/>
@@ -1013,7 +1075,7 @@
     </w:p>
     <w:tbl>
       <w:tblPr>
-        <w:tblStyle w:val="TableGrid"/>
+        <w:tblStyle w:val="Tablaconcuadrcula"/>
         <w:tblW w:w="13599" w:type="dxa"/>
         <w:tblLayout w:type="fixed"/>
         <w:tblLook w:val="04A0" w:firstRow="1" w:lastRow="0" w:firstColumn="1" w:lastColumn="0" w:noHBand="0" w:noVBand="1"/>
@@ -1134,7 +1196,11 @@
           <w:tcPr>
             <w:tcW w:w="850" w:type="dxa"/>
           </w:tcPr>
-          <w:p/>
+          <w:p>
+            <w:r>
+              <w:t>OK</w:t>
+            </w:r>
+          </w:p>
         </w:tc>
         <w:tc>
           <w:tcPr>
@@ -1146,13 +1212,21 @@
           <w:tcPr>
             <w:tcW w:w="2973" w:type="dxa"/>
           </w:tcPr>
-          <w:p/>
+          <w:p>
+            <w:r>
+              <w:t>Marco Valdez / 05/01/2021</w:t>
+            </w:r>
+          </w:p>
         </w:tc>
         <w:tc>
           <w:tcPr>
             <w:tcW w:w="1984" w:type="dxa"/>
           </w:tcPr>
-          <w:p/>
+          <w:p>
+            <w:r>
+              <w:t>Closed</w:t>
+            </w:r>
+          </w:p>
         </w:tc>
       </w:tr>
       <w:tr>
@@ -1207,7 +1281,11 @@
           <w:tcPr>
             <w:tcW w:w="850" w:type="dxa"/>
           </w:tcPr>
-          <w:p/>
+          <w:p>
+            <w:r>
+              <w:t>OK</w:t>
+            </w:r>
+          </w:p>
         </w:tc>
         <w:tc>
           <w:tcPr>
@@ -1219,13 +1297,21 @@
           <w:tcPr>
             <w:tcW w:w="2973" w:type="dxa"/>
           </w:tcPr>
-          <w:p/>
+          <w:p>
+            <w:r>
+              <w:t>Marco Valdez / 05/01/2021</w:t>
+            </w:r>
+          </w:p>
         </w:tc>
         <w:tc>
           <w:tcPr>
             <w:tcW w:w="1984" w:type="dxa"/>
           </w:tcPr>
-          <w:p/>
+          <w:p>
+            <w:r>
+              <w:t>Closed</w:t>
+            </w:r>
+          </w:p>
         </w:tc>
       </w:tr>
       <w:tr>
@@ -1265,7 +1351,11 @@
           <w:tcPr>
             <w:tcW w:w="850" w:type="dxa"/>
           </w:tcPr>
-          <w:p/>
+          <w:p>
+            <w:r>
+              <w:t>NOK</w:t>
+            </w:r>
+          </w:p>
         </w:tc>
         <w:tc>
           <w:tcPr>
@@ -1277,13 +1367,21 @@
           <w:tcPr>
             <w:tcW w:w="2973" w:type="dxa"/>
           </w:tcPr>
-          <w:p/>
+          <w:p>
+            <w:r>
+              <w:t>Marco Valdez / 05/01/2021</w:t>
+            </w:r>
+          </w:p>
         </w:tc>
         <w:tc>
           <w:tcPr>
             <w:tcW w:w="1984" w:type="dxa"/>
           </w:tcPr>
-          <w:p/>
+          <w:p>
+            <w:r>
+              <w:t>Closed</w:t>
+            </w:r>
+          </w:p>
         </w:tc>
       </w:tr>
       <w:tr>
@@ -1303,7 +1401,7 @@
           </w:tcPr>
           <w:p>
             <w:pPr>
-              <w:pStyle w:val="NormalIndent"/>
+              <w:pStyle w:val="Sangranormal"/>
               <w:ind w:left="0"/>
               <w:rPr>
                 <w:rFonts w:cs="Arial"/>
@@ -1327,7 +1425,11 @@
           <w:tcPr>
             <w:tcW w:w="850" w:type="dxa"/>
           </w:tcPr>
-          <w:p/>
+          <w:p>
+            <w:r>
+              <w:t>OK</w:t>
+            </w:r>
+          </w:p>
         </w:tc>
         <w:tc>
           <w:tcPr>
@@ -1339,13 +1441,21 @@
           <w:tcPr>
             <w:tcW w:w="2973" w:type="dxa"/>
           </w:tcPr>
-          <w:p/>
+          <w:p>
+            <w:r>
+              <w:t>Marco Valdez / 05/01/2021</w:t>
+            </w:r>
+          </w:p>
         </w:tc>
         <w:tc>
           <w:tcPr>
             <w:tcW w:w="1984" w:type="dxa"/>
           </w:tcPr>
-          <w:p/>
+          <w:p>
+            <w:r>
+              <w:t>Closed</w:t>
+            </w:r>
+          </w:p>
         </w:tc>
       </w:tr>
       <w:tr>
@@ -1386,25 +1496,41 @@
           <w:tcPr>
             <w:tcW w:w="850" w:type="dxa"/>
           </w:tcPr>
-          <w:p/>
+          <w:p>
+            <w:r>
+              <w:t>OK</w:t>
+            </w:r>
+          </w:p>
         </w:tc>
         <w:tc>
           <w:tcPr>
             <w:tcW w:w="1843" w:type="dxa"/>
           </w:tcPr>
-          <w:p/>
+          <w:p>
+            <w:r>
+              <w:t>Yes it is described</w:t>
+            </w:r>
+          </w:p>
         </w:tc>
         <w:tc>
           <w:tcPr>
             <w:tcW w:w="2973" w:type="dxa"/>
           </w:tcPr>
-          <w:p/>
+          <w:p>
+            <w:r>
+              <w:t>Marco Valdez / 05/01/2021</w:t>
+            </w:r>
+          </w:p>
         </w:tc>
         <w:tc>
           <w:tcPr>
             <w:tcW w:w="1984" w:type="dxa"/>
           </w:tcPr>
-          <w:p/>
+          <w:p>
+            <w:r>
+              <w:t>Closed</w:t>
+            </w:r>
+          </w:p>
         </w:tc>
       </w:tr>
       <w:tr>
@@ -1425,7 +1551,7 @@
           </w:tcPr>
           <w:p>
             <w:pPr>
-              <w:pStyle w:val="NormalIndent"/>
+              <w:pStyle w:val="Sangranormal"/>
               <w:ind w:left="0"/>
               <w:rPr>
                 <w:rFonts w:cs="Arial"/>
@@ -1456,7 +1582,7 @@
           </w:p>
           <w:p>
             <w:pPr>
-              <w:pStyle w:val="NormalIndent"/>
+              <w:pStyle w:val="Sangranormal"/>
               <w:ind w:left="0"/>
               <w:rPr>
                 <w:rFonts w:cs="Arial"/>
@@ -1480,7 +1606,11 @@
           <w:tcPr>
             <w:tcW w:w="850" w:type="dxa"/>
           </w:tcPr>
-          <w:p/>
+          <w:p>
+            <w:r>
+              <w:t>OK</w:t>
+            </w:r>
+          </w:p>
         </w:tc>
         <w:tc>
           <w:tcPr>
@@ -1492,13 +1622,21 @@
           <w:tcPr>
             <w:tcW w:w="2973" w:type="dxa"/>
           </w:tcPr>
-          <w:p/>
+          <w:p>
+            <w:r>
+              <w:t>Marco Valdez / 05/01/2021</w:t>
+            </w:r>
+          </w:p>
         </w:tc>
         <w:tc>
           <w:tcPr>
             <w:tcW w:w="1984" w:type="dxa"/>
           </w:tcPr>
-          <w:p/>
+          <w:p>
+            <w:r>
+              <w:t>Closed</w:t>
+            </w:r>
+          </w:p>
         </w:tc>
       </w:tr>
       <w:tr>
@@ -1518,7 +1656,7 @@
           </w:tcPr>
           <w:p>
             <w:pPr>
-              <w:pStyle w:val="NormalIndent"/>
+              <w:pStyle w:val="Sangranormal"/>
               <w:ind w:left="0"/>
               <w:rPr>
                 <w:rFonts w:cs="Arial"/>
@@ -1542,7 +1680,11 @@
           <w:tcPr>
             <w:tcW w:w="850" w:type="dxa"/>
           </w:tcPr>
-          <w:p/>
+          <w:p>
+            <w:r>
+              <w:t>OK</w:t>
+            </w:r>
+          </w:p>
         </w:tc>
         <w:tc>
           <w:tcPr>
@@ -1554,13 +1696,21 @@
           <w:tcPr>
             <w:tcW w:w="2973" w:type="dxa"/>
           </w:tcPr>
-          <w:p/>
+          <w:p>
+            <w:r>
+              <w:t>Marco Valdez / 05/01/2021</w:t>
+            </w:r>
+          </w:p>
         </w:tc>
         <w:tc>
           <w:tcPr>
             <w:tcW w:w="1984" w:type="dxa"/>
           </w:tcPr>
-          <w:p/>
+          <w:p>
+            <w:r>
+              <w:t>Closed</w:t>
+            </w:r>
+          </w:p>
         </w:tc>
       </w:tr>
       <w:tr>
@@ -1581,7 +1731,7 @@
           </w:tcPr>
           <w:p>
             <w:pPr>
-              <w:pStyle w:val="NormalIndent"/>
+              <w:pStyle w:val="Sangranormal"/>
               <w:ind w:left="0"/>
               <w:rPr>
                 <w:rFonts w:cs="Arial"/>
@@ -1597,27 +1747,7 @@
                 <w:szCs w:val="16"/>
                 <w:lang w:val="en-US"/>
               </w:rPr>
-              <w:t xml:space="preserve">Is behaviour on power modes, resets, priority </w:t>
-            </w:r>
-            <w:proofErr w:type="gramStart"/>
-            <w:r>
-              <w:rPr>
-                <w:rFonts w:cs="Arial"/>
-                <w:sz w:val="16"/>
-                <w:szCs w:val="16"/>
-                <w:lang w:val="en-US"/>
-              </w:rPr>
-              <w:t>taken into account</w:t>
-            </w:r>
-            <w:proofErr w:type="gramEnd"/>
-            <w:r>
-              <w:rPr>
-                <w:rFonts w:cs="Arial"/>
-                <w:sz w:val="16"/>
-                <w:szCs w:val="16"/>
-                <w:lang w:val="en-US"/>
-              </w:rPr>
-              <w:t>?</w:t>
+              <w:t>Is behaviour on power modes, resets, priority taken into account?</w:t>
             </w:r>
           </w:p>
         </w:tc>
@@ -1625,7 +1755,11 @@
           <w:tcPr>
             <w:tcW w:w="850" w:type="dxa"/>
           </w:tcPr>
-          <w:p/>
+          <w:p>
+            <w:r>
+              <w:t>OK</w:t>
+            </w:r>
+          </w:p>
         </w:tc>
         <w:tc>
           <w:tcPr>
@@ -1637,13 +1771,21 @@
           <w:tcPr>
             <w:tcW w:w="2973" w:type="dxa"/>
           </w:tcPr>
-          <w:p/>
+          <w:p>
+            <w:r>
+              <w:t>Marco Valdez / 05/01/2021</w:t>
+            </w:r>
+          </w:p>
         </w:tc>
         <w:tc>
           <w:tcPr>
             <w:tcW w:w="1984" w:type="dxa"/>
           </w:tcPr>
-          <w:p/>
+          <w:p>
+            <w:r>
+              <w:t>Closed</w:t>
+            </w:r>
+          </w:p>
         </w:tc>
       </w:tr>
       <w:tr>
@@ -1698,25 +1840,7 @@
                 <w:sz w:val="16"/>
                 <w:szCs w:val="16"/>
               </w:rPr>
-              <w:t xml:space="preserve">- Is it clearly defined what </w:t>
-            </w:r>
-            <w:proofErr w:type="gramStart"/>
-            <w:r>
-              <w:rPr>
-                <w:rFonts w:ascii="Arial" w:eastAsia="Times New Roman" w:hAnsi="Arial" w:cs="Arial"/>
-                <w:sz w:val="16"/>
-                <w:szCs w:val="16"/>
-              </w:rPr>
-              <w:t>has to</w:t>
-            </w:r>
-            <w:proofErr w:type="gramEnd"/>
-            <w:r>
-              <w:rPr>
-                <w:rFonts w:ascii="Arial" w:eastAsia="Times New Roman" w:hAnsi="Arial" w:cs="Arial"/>
-                <w:sz w:val="16"/>
-                <w:szCs w:val="16"/>
-              </w:rPr>
-              <w:t xml:space="preserve"> be realized in SW / EE / ME?</w:t>
+              <w:t>- Is it clearly defined what has to be realized in SW / EE / ME?</w:t>
             </w:r>
           </w:p>
         </w:tc>
@@ -1724,7 +1848,11 @@
           <w:tcPr>
             <w:tcW w:w="850" w:type="dxa"/>
           </w:tcPr>
-          <w:p/>
+          <w:p>
+            <w:r>
+              <w:t>OK</w:t>
+            </w:r>
+          </w:p>
         </w:tc>
         <w:tc>
           <w:tcPr>
@@ -1736,13 +1864,21 @@
           <w:tcPr>
             <w:tcW w:w="2973" w:type="dxa"/>
           </w:tcPr>
-          <w:p/>
+          <w:p>
+            <w:r>
+              <w:t>Marco Valdez / 05/01/2021</w:t>
+            </w:r>
+          </w:p>
         </w:tc>
         <w:tc>
           <w:tcPr>
             <w:tcW w:w="1984" w:type="dxa"/>
           </w:tcPr>
-          <w:p/>
+          <w:p>
+            <w:r>
+              <w:t>Closed</w:t>
+            </w:r>
+          </w:p>
         </w:tc>
       </w:tr>
       <w:tr>
@@ -1762,7 +1898,7 @@
           </w:tcPr>
           <w:p>
             <w:pPr>
-              <w:pStyle w:val="NormalIndent"/>
+              <w:pStyle w:val="Sangranormal"/>
               <w:ind w:left="0"/>
               <w:rPr>
                 <w:rFonts w:cs="Arial"/>
@@ -1786,7 +1922,11 @@
           <w:tcPr>
             <w:tcW w:w="850" w:type="dxa"/>
           </w:tcPr>
-          <w:p/>
+          <w:p>
+            <w:r>
+              <w:t>NOK</w:t>
+            </w:r>
+          </w:p>
         </w:tc>
         <w:tc>
           <w:tcPr>
@@ -1798,13 +1938,21 @@
           <w:tcPr>
             <w:tcW w:w="2973" w:type="dxa"/>
           </w:tcPr>
-          <w:p/>
+          <w:p>
+            <w:r>
+              <w:t>Marco Valdez / 05/01/2021</w:t>
+            </w:r>
+          </w:p>
         </w:tc>
         <w:tc>
           <w:tcPr>
             <w:tcW w:w="1984" w:type="dxa"/>
           </w:tcPr>
-          <w:p/>
+          <w:p>
+            <w:r>
+              <w:t>Closed</w:t>
+            </w:r>
+          </w:p>
         </w:tc>
       </w:tr>
       <w:tr>
@@ -1861,7 +2009,11 @@
           <w:tcPr>
             <w:tcW w:w="850" w:type="dxa"/>
           </w:tcPr>
-          <w:p/>
+          <w:p>
+            <w:r>
+              <w:t>OK</w:t>
+            </w:r>
+          </w:p>
         </w:tc>
         <w:tc>
           <w:tcPr>
@@ -1873,13 +2025,21 @@
           <w:tcPr>
             <w:tcW w:w="2973" w:type="dxa"/>
           </w:tcPr>
-          <w:p/>
+          <w:p>
+            <w:r>
+              <w:t>Marco Valdez / 05/01/2021</w:t>
+            </w:r>
+          </w:p>
         </w:tc>
         <w:tc>
           <w:tcPr>
             <w:tcW w:w="1984" w:type="dxa"/>
           </w:tcPr>
-          <w:p/>
+          <w:p>
+            <w:r>
+              <w:t>Closed</w:t>
+            </w:r>
+          </w:p>
         </w:tc>
       </w:tr>
       <w:tr>
@@ -1935,7 +2095,11 @@
           <w:tcPr>
             <w:tcW w:w="850" w:type="dxa"/>
           </w:tcPr>
-          <w:p/>
+          <w:p>
+            <w:r>
+              <w:t>OK</w:t>
+            </w:r>
+          </w:p>
         </w:tc>
         <w:tc>
           <w:tcPr>
@@ -1947,20 +2111,25 @@
           <w:tcPr>
             <w:tcW w:w="2973" w:type="dxa"/>
           </w:tcPr>
-          <w:p/>
+          <w:p>
+            <w:r>
+              <w:t>Marco Valdez / 05/01/2021</w:t>
+            </w:r>
+          </w:p>
         </w:tc>
         <w:tc>
           <w:tcPr>
             <w:tcW w:w="1984" w:type="dxa"/>
           </w:tcPr>
-          <w:p/>
+          <w:p>
+            <w:r>
+              <w:t>Closed</w:t>
+            </w:r>
+          </w:p>
         </w:tc>
       </w:tr>
     </w:tbl>
-    <w:p>
-      <w:bookmarkStart w:id="0" w:name="_GoBack"/>
-      <w:bookmarkEnd w:id="0"/>
-    </w:p>
+    <w:p/>
     <w:sectPr>
       <w:pgSz w:w="15840" w:h="12240" w:orient="landscape"/>
       <w:pgMar w:top="1440" w:right="1440" w:bottom="1440" w:left="1440" w:header="708" w:footer="708" w:gutter="0"/>
@@ -1972,7 +2141,7 @@
 </file>
 
 <file path=word/endnotes.xml><?xml version="1.0" encoding="utf-8"?>
-<w:endnotes xmlns:wpc="http://schemas.microsoft.com/office/word/2010/wordprocessingCanvas" xmlns:cx="http://schemas.microsoft.com/office/drawing/2014/chartex" xmlns:cx1="http://schemas.microsoft.com/office/drawing/2015/9/8/chartex" xmlns:cx2="http://schemas.microsoft.com/office/drawing/2015/10/21/chartex" xmlns:cx3="http://schemas.microsoft.com/office/drawing/2016/5/9/chartex" xmlns:cx4="http://schemas.microsoft.com/office/drawing/2016/5/10/chartex" xmlns:cx5="http://schemas.microsoft.com/office/drawing/2016/5/11/chartex" xmlns:cx6="http://schemas.microsoft.com/office/drawing/2016/5/12/chartex" xmlns:cx7="http://schemas.microsoft.com/office/drawing/2016/5/13/chartex" xmlns:cx8="http://schemas.microsoft.com/office/drawing/2016/5/14/chartex" xmlns:mc="http://schemas.openxmlformats.org/markup-compatibility/2006" xmlns:aink="http://schemas.microsoft.com/office/drawing/2016/ink" xmlns:am3d="http://schemas.microsoft.com/office/drawing/2017/model3d" xmlns:o="urn:schemas-microsoft-com:office:office" xmlns:r="http://schemas.openxmlformats.org/officeDocument/2006/relationships" xmlns:m="http://schemas.openxmlformats.org/officeDocument/2006/math" xmlns:v="urn:schemas-microsoft-com:vml" xmlns:wp14="http://schemas.microsoft.com/office/word/2010/wordprocessingDrawing" xmlns:wp="http://schemas.openxmlformats.org/drawingml/2006/wordprocessingDrawing" xmlns:w10="urn:schemas-microsoft-com:office:word" xmlns:w="http://schemas.openxmlformats.org/wordprocessingml/2006/main" xmlns:w14="http://schemas.microsoft.com/office/word/2010/wordml" xmlns:w15="http://schemas.microsoft.com/office/word/2012/wordml" xmlns:w16cid="http://schemas.microsoft.com/office/word/2016/wordml/cid" xmlns:w16se="http://schemas.microsoft.com/office/word/2015/wordml/symex" xmlns:wpg="http://schemas.microsoft.com/office/word/2010/wordprocessingGroup" xmlns:wpi="http://schemas.microsoft.com/office/word/2010/wordprocessingInk" xmlns:wne="http://schemas.microsoft.com/office/word/2006/wordml" xmlns:wps="http://schemas.microsoft.com/office/word/2010/wordprocessingShape" mc:Ignorable="w14 w15 w16se w16cid wp14">
+<w:endnotes xmlns:wpc="http://schemas.microsoft.com/office/word/2010/wordprocessingCanvas" xmlns:cx="http://schemas.microsoft.com/office/drawing/2014/chartex" xmlns:cx1="http://schemas.microsoft.com/office/drawing/2015/9/8/chartex" xmlns:cx2="http://schemas.microsoft.com/office/drawing/2015/10/21/chartex" xmlns:cx3="http://schemas.microsoft.com/office/drawing/2016/5/9/chartex" xmlns:cx4="http://schemas.microsoft.com/office/drawing/2016/5/10/chartex" xmlns:cx5="http://schemas.microsoft.com/office/drawing/2016/5/11/chartex" xmlns:cx6="http://schemas.microsoft.com/office/drawing/2016/5/12/chartex" xmlns:cx7="http://schemas.microsoft.com/office/drawing/2016/5/13/chartex" xmlns:cx8="http://schemas.microsoft.com/office/drawing/2016/5/14/chartex" xmlns:mc="http://schemas.openxmlformats.org/markup-compatibility/2006" xmlns:aink="http://schemas.microsoft.com/office/drawing/2016/ink" xmlns:am3d="http://schemas.microsoft.com/office/drawing/2017/model3d" xmlns:o="urn:schemas-microsoft-com:office:office" xmlns:r="http://schemas.openxmlformats.org/officeDocument/2006/relationships" xmlns:m="http://schemas.openxmlformats.org/officeDocument/2006/math" xmlns:v="urn:schemas-microsoft-com:vml" xmlns:wp14="http://schemas.microsoft.com/office/word/2010/wordprocessingDrawing" xmlns:wp="http://schemas.openxmlformats.org/drawingml/2006/wordprocessingDrawing" xmlns:w10="urn:schemas-microsoft-com:office:word" xmlns:w="http://schemas.openxmlformats.org/wordprocessingml/2006/main" xmlns:w14="http://schemas.microsoft.com/office/word/2010/wordml" xmlns:w15="http://schemas.microsoft.com/office/word/2012/wordml" xmlns:w16cex="http://schemas.microsoft.com/office/word/2018/wordml/cex" xmlns:w16cid="http://schemas.microsoft.com/office/word/2016/wordml/cid" xmlns:w16="http://schemas.microsoft.com/office/word/2018/wordml" xmlns:w16se="http://schemas.microsoft.com/office/word/2015/wordml/symex" xmlns:wpg="http://schemas.microsoft.com/office/word/2010/wordprocessingGroup" xmlns:wpi="http://schemas.microsoft.com/office/word/2010/wordprocessingInk" xmlns:wne="http://schemas.microsoft.com/office/word/2006/wordml" xmlns:wps="http://schemas.microsoft.com/office/word/2010/wordprocessingShape" mc:Ignorable="w14 w15 w16se w16cid w16 w16cex wp14">
   <w:endnote w:type="separator" w:id="-1">
     <w:p>
       <w:pPr>
@@ -1997,7 +2166,7 @@
 </file>
 
 <file path=word/footnotes.xml><?xml version="1.0" encoding="utf-8"?>
-<w:footnotes xmlns:wpc="http://schemas.microsoft.com/office/word/2010/wordprocessingCanvas" xmlns:cx="http://schemas.microsoft.com/office/drawing/2014/chartex" xmlns:cx1="http://schemas.microsoft.com/office/drawing/2015/9/8/chartex" xmlns:cx2="http://schemas.microsoft.com/office/drawing/2015/10/21/chartex" xmlns:cx3="http://schemas.microsoft.com/office/drawing/2016/5/9/chartex" xmlns:cx4="http://schemas.microsoft.com/office/drawing/2016/5/10/chartex" xmlns:cx5="http://schemas.microsoft.com/office/drawing/2016/5/11/chartex" xmlns:cx6="http://schemas.microsoft.com/office/drawing/2016/5/12/chartex" xmlns:cx7="http://schemas.microsoft.com/office/drawing/2016/5/13/chartex" xmlns:cx8="http://schemas.microsoft.com/office/drawing/2016/5/14/chartex" xmlns:mc="http://schemas.openxmlformats.org/markup-compatibility/2006" xmlns:aink="http://schemas.microsoft.com/office/drawing/2016/ink" xmlns:am3d="http://schemas.microsoft.com/office/drawing/2017/model3d" xmlns:o="urn:schemas-microsoft-com:office:office" xmlns:r="http://schemas.openxmlformats.org/officeDocument/2006/relationships" xmlns:m="http://schemas.openxmlformats.org/officeDocument/2006/math" xmlns:v="urn:schemas-microsoft-com:vml" xmlns:wp14="http://schemas.microsoft.com/office/word/2010/wordprocessingDrawing" xmlns:wp="http://schemas.openxmlformats.org/drawingml/2006/wordprocessingDrawing" xmlns:w10="urn:schemas-microsoft-com:office:word" xmlns:w="http://schemas.openxmlformats.org/wordprocessingml/2006/main" xmlns:w14="http://schemas.microsoft.com/office/word/2010/wordml" xmlns:w15="http://schemas.microsoft.com/office/word/2012/wordml" xmlns:w16cid="http://schemas.microsoft.com/office/word/2016/wordml/cid" xmlns:w16se="http://schemas.microsoft.com/office/word/2015/wordml/symex" xmlns:wpg="http://schemas.microsoft.com/office/word/2010/wordprocessingGroup" xmlns:wpi="http://schemas.microsoft.com/office/word/2010/wordprocessingInk" xmlns:wne="http://schemas.microsoft.com/office/word/2006/wordml" xmlns:wps="http://schemas.microsoft.com/office/word/2010/wordprocessingShape" mc:Ignorable="w14 w15 w16se w16cid wp14">
+<w:footnotes xmlns:wpc="http://schemas.microsoft.com/office/word/2010/wordprocessingCanvas" xmlns:cx="http://schemas.microsoft.com/office/drawing/2014/chartex" xmlns:cx1="http://schemas.microsoft.com/office/drawing/2015/9/8/chartex" xmlns:cx2="http://schemas.microsoft.com/office/drawing/2015/10/21/chartex" xmlns:cx3="http://schemas.microsoft.com/office/drawing/2016/5/9/chartex" xmlns:cx4="http://schemas.microsoft.com/office/drawing/2016/5/10/chartex" xmlns:cx5="http://schemas.microsoft.com/office/drawing/2016/5/11/chartex" xmlns:cx6="http://schemas.microsoft.com/office/drawing/2016/5/12/chartex" xmlns:cx7="http://schemas.microsoft.com/office/drawing/2016/5/13/chartex" xmlns:cx8="http://schemas.microsoft.com/office/drawing/2016/5/14/chartex" xmlns:mc="http://schemas.openxmlformats.org/markup-compatibility/2006" xmlns:aink="http://schemas.microsoft.com/office/drawing/2016/ink" xmlns:am3d="http://schemas.microsoft.com/office/drawing/2017/model3d" xmlns:o="urn:schemas-microsoft-com:office:office" xmlns:r="http://schemas.openxmlformats.org/officeDocument/2006/relationships" xmlns:m="http://schemas.openxmlformats.org/officeDocument/2006/math" xmlns:v="urn:schemas-microsoft-com:vml" xmlns:wp14="http://schemas.microsoft.com/office/word/2010/wordprocessingDrawing" xmlns:wp="http://schemas.openxmlformats.org/drawingml/2006/wordprocessingDrawing" xmlns:w10="urn:schemas-microsoft-com:office:word" xmlns:w="http://schemas.openxmlformats.org/wordprocessingml/2006/main" xmlns:w14="http://schemas.microsoft.com/office/word/2010/wordml" xmlns:w15="http://schemas.microsoft.com/office/word/2012/wordml" xmlns:w16cex="http://schemas.microsoft.com/office/word/2018/wordml/cex" xmlns:w16cid="http://schemas.microsoft.com/office/word/2016/wordml/cid" xmlns:w16="http://schemas.microsoft.com/office/word/2018/wordml" xmlns:w16se="http://schemas.microsoft.com/office/word/2015/wordml/symex" xmlns:wpg="http://schemas.microsoft.com/office/word/2010/wordprocessingGroup" xmlns:wpi="http://schemas.microsoft.com/office/word/2010/wordprocessingInk" xmlns:wne="http://schemas.microsoft.com/office/word/2006/wordml" xmlns:wps="http://schemas.microsoft.com/office/word/2010/wordprocessingShape" mc:Ignorable="w14 w15 w16se w16cid w16 w16cex wp14">
   <w:footnote w:type="separator" w:id="-1">
     <w:p>
       <w:pPr>
@@ -2022,7 +2191,7 @@
 </file>
 
 <file path=word/numbering.xml><?xml version="1.0" encoding="utf-8"?>
-<w:numbering xmlns:wpc="http://schemas.microsoft.com/office/word/2010/wordprocessingCanvas" xmlns:cx="http://schemas.microsoft.com/office/drawing/2014/chartex" xmlns:cx1="http://schemas.microsoft.com/office/drawing/2015/9/8/chartex" xmlns:cx2="http://schemas.microsoft.com/office/drawing/2015/10/21/chartex" xmlns:cx3="http://schemas.microsoft.com/office/drawing/2016/5/9/chartex" xmlns:cx4="http://schemas.microsoft.com/office/drawing/2016/5/10/chartex" xmlns:cx5="http://schemas.microsoft.com/office/drawing/2016/5/11/chartex" xmlns:cx6="http://schemas.microsoft.com/office/drawing/2016/5/12/chartex" xmlns:cx7="http://schemas.microsoft.com/office/drawing/2016/5/13/chartex" xmlns:cx8="http://schemas.microsoft.com/office/drawing/2016/5/14/chartex" xmlns:mc="http://schemas.openxmlformats.org/markup-compatibility/2006" xmlns:aink="http://schemas.microsoft.com/office/drawing/2016/ink" xmlns:am3d="http://schemas.microsoft.com/office/drawing/2017/model3d" xmlns:o="urn:schemas-microsoft-com:office:office" xmlns:r="http://schemas.openxmlformats.org/officeDocument/2006/relationships" xmlns:m="http://schemas.openxmlformats.org/officeDocument/2006/math" xmlns:v="urn:schemas-microsoft-com:vml" xmlns:wp14="http://schemas.microsoft.com/office/word/2010/wordprocessingDrawing" xmlns:wp="http://schemas.openxmlformats.org/drawingml/2006/wordprocessingDrawing" xmlns:w10="urn:schemas-microsoft-com:office:word" xmlns:w="http://schemas.openxmlformats.org/wordprocessingml/2006/main" xmlns:w14="http://schemas.microsoft.com/office/word/2010/wordml" xmlns:w15="http://schemas.microsoft.com/office/word/2012/wordml" xmlns:w16cid="http://schemas.microsoft.com/office/word/2016/wordml/cid" xmlns:w16se="http://schemas.microsoft.com/office/word/2015/wordml/symex" xmlns:wpg="http://schemas.microsoft.com/office/word/2010/wordprocessingGroup" xmlns:wpi="http://schemas.microsoft.com/office/word/2010/wordprocessingInk" xmlns:wne="http://schemas.microsoft.com/office/word/2006/wordml" xmlns:wps="http://schemas.microsoft.com/office/word/2010/wordprocessingShape" mc:Ignorable="w14 w15 w16se w16cid wp14">
+<w:numbering xmlns:wpc="http://schemas.microsoft.com/office/word/2010/wordprocessingCanvas" xmlns:cx="http://schemas.microsoft.com/office/drawing/2014/chartex" xmlns:cx1="http://schemas.microsoft.com/office/drawing/2015/9/8/chartex" xmlns:cx2="http://schemas.microsoft.com/office/drawing/2015/10/21/chartex" xmlns:cx3="http://schemas.microsoft.com/office/drawing/2016/5/9/chartex" xmlns:cx4="http://schemas.microsoft.com/office/drawing/2016/5/10/chartex" xmlns:cx5="http://schemas.microsoft.com/office/drawing/2016/5/11/chartex" xmlns:cx6="http://schemas.microsoft.com/office/drawing/2016/5/12/chartex" xmlns:cx7="http://schemas.microsoft.com/office/drawing/2016/5/13/chartex" xmlns:cx8="http://schemas.microsoft.com/office/drawing/2016/5/14/chartex" xmlns:mc="http://schemas.openxmlformats.org/markup-compatibility/2006" xmlns:aink="http://schemas.microsoft.com/office/drawing/2016/ink" xmlns:am3d="http://schemas.microsoft.com/office/drawing/2017/model3d" xmlns:o="urn:schemas-microsoft-com:office:office" xmlns:r="http://schemas.openxmlformats.org/officeDocument/2006/relationships" xmlns:m="http://schemas.openxmlformats.org/officeDocument/2006/math" xmlns:v="urn:schemas-microsoft-com:vml" xmlns:wp14="http://schemas.microsoft.com/office/word/2010/wordprocessingDrawing" xmlns:wp="http://schemas.openxmlformats.org/drawingml/2006/wordprocessingDrawing" xmlns:w10="urn:schemas-microsoft-com:office:word" xmlns:w="http://schemas.openxmlformats.org/wordprocessingml/2006/main" xmlns:w14="http://schemas.microsoft.com/office/word/2010/wordml" xmlns:w15="http://schemas.microsoft.com/office/word/2012/wordml" xmlns:w16cex="http://schemas.microsoft.com/office/word/2018/wordml/cex" xmlns:w16cid="http://schemas.microsoft.com/office/word/2016/wordml/cid" xmlns:w16="http://schemas.microsoft.com/office/word/2018/wordml" xmlns:w16se="http://schemas.microsoft.com/office/word/2015/wordml/symex" xmlns:wpg="http://schemas.microsoft.com/office/word/2010/wordprocessingGroup" xmlns:wpi="http://schemas.microsoft.com/office/word/2010/wordprocessingInk" xmlns:wne="http://schemas.microsoft.com/office/word/2006/wordml" xmlns:wps="http://schemas.microsoft.com/office/word/2010/wordprocessingShape" mc:Ignorable="w14 w15 w16se w16cid w16 w16cex wp14">
   <w:abstractNum w:abstractNumId="0" w15:restartNumberingAfterBreak="0">
     <w:nsid w:val="0CE42CAC"/>
     <w:multiLevelType w:val="multilevel"/>
@@ -2294,7 +2463,7 @@
 </file>
 
 <file path=word/styles.xml><?xml version="1.0" encoding="utf-8"?>
-<w:styles xmlns:mc="http://schemas.openxmlformats.org/markup-compatibility/2006" xmlns:r="http://schemas.openxmlformats.org/officeDocument/2006/relationships" xmlns:w="http://schemas.openxmlformats.org/wordprocessingml/2006/main" xmlns:w14="http://schemas.microsoft.com/office/word/2010/wordml" xmlns:w15="http://schemas.microsoft.com/office/word/2012/wordml" xmlns:w16cid="http://schemas.microsoft.com/office/word/2016/wordml/cid" xmlns:w16se="http://schemas.microsoft.com/office/word/2015/wordml/symex" mc:Ignorable="w14 w15 w16se w16cid">
+<w:styles xmlns:mc="http://schemas.openxmlformats.org/markup-compatibility/2006" xmlns:r="http://schemas.openxmlformats.org/officeDocument/2006/relationships" xmlns:w="http://schemas.openxmlformats.org/wordprocessingml/2006/main" xmlns:w14="http://schemas.microsoft.com/office/word/2010/wordml" xmlns:w15="http://schemas.microsoft.com/office/word/2012/wordml" xmlns:w16cex="http://schemas.microsoft.com/office/word/2018/wordml/cex" xmlns:w16cid="http://schemas.microsoft.com/office/word/2016/wordml/cid" xmlns:w16="http://schemas.microsoft.com/office/word/2018/wordml" xmlns:w16se="http://schemas.microsoft.com/office/word/2015/wordml/symex" mc:Ignorable="w14 w15 w16se w16cid w16 w16cex">
   <w:docDefaults>
     <w:rPrDefault>
       <w:rPr>
@@ -2692,11 +2861,11 @@
     <w:name w:val="Normal"/>
     <w:qFormat/>
   </w:style>
-  <w:style w:type="paragraph" w:styleId="Heading1">
+  <w:style w:type="paragraph" w:styleId="Ttulo1">
     <w:name w:val="heading 1"/>
     <w:basedOn w:val="Normal"/>
     <w:next w:val="Normal"/>
-    <w:link w:val="Heading1Char"/>
+    <w:link w:val="Ttulo1Car"/>
     <w:uiPriority w:val="9"/>
     <w:qFormat/>
     <w:rsid w:val="00FC2CB6"/>
@@ -2713,11 +2882,11 @@
       <w:szCs w:val="32"/>
     </w:rPr>
   </w:style>
-  <w:style w:type="paragraph" w:styleId="Heading2">
+  <w:style w:type="paragraph" w:styleId="Ttulo2">
     <w:name w:val="heading 2"/>
     <w:basedOn w:val="Normal"/>
     <w:next w:val="Normal"/>
-    <w:link w:val="Heading2Char"/>
+    <w:link w:val="Ttulo2Car"/>
     <w:uiPriority w:val="9"/>
     <w:unhideWhenUsed/>
     <w:qFormat/>
@@ -2735,13 +2904,13 @@
       <w:szCs w:val="26"/>
     </w:rPr>
   </w:style>
-  <w:style w:type="character" w:default="1" w:styleId="DefaultParagraphFont">
+  <w:style w:type="character" w:default="1" w:styleId="Fuentedeprrafopredeter">
     <w:name w:val="Default Paragraph Font"/>
     <w:uiPriority w:val="1"/>
     <w:semiHidden/>
     <w:unhideWhenUsed/>
   </w:style>
-  <w:style w:type="table" w:default="1" w:styleId="TableNormal">
+  <w:style w:type="table" w:default="1" w:styleId="Tablanormal">
     <w:name w:val="Normal Table"/>
     <w:uiPriority w:val="99"/>
     <w:semiHidden/>
@@ -2756,16 +2925,16 @@
       </w:tblCellMar>
     </w:tblPr>
   </w:style>
-  <w:style w:type="numbering" w:default="1" w:styleId="NoList">
+  <w:style w:type="numbering" w:default="1" w:styleId="Sinlista">
     <w:name w:val="No List"/>
     <w:uiPriority w:val="99"/>
     <w:semiHidden/>
     <w:unhideWhenUsed/>
   </w:style>
-  <w:style w:type="paragraph" w:styleId="BalloonText">
+  <w:style w:type="paragraph" w:styleId="Textodeglobo">
     <w:name w:val="Balloon Text"/>
     <w:basedOn w:val="Normal"/>
-    <w:link w:val="BalloonTextChar"/>
+    <w:link w:val="TextodegloboCar"/>
     <w:uiPriority w:val="99"/>
     <w:semiHidden/>
     <w:unhideWhenUsed/>
@@ -2779,10 +2948,10 @@
       <w:szCs w:val="18"/>
     </w:rPr>
   </w:style>
-  <w:style w:type="character" w:customStyle="1" w:styleId="BalloonTextChar">
-    <w:name w:val="Balloon Text Char"/>
-    <w:basedOn w:val="DefaultParagraphFont"/>
-    <w:link w:val="BalloonText"/>
+  <w:style w:type="character" w:customStyle="1" w:styleId="TextodegloboCar">
+    <w:name w:val="Texto de globo Car"/>
+    <w:basedOn w:val="Fuentedeprrafopredeter"/>
+    <w:link w:val="Textodeglobo"/>
     <w:uiPriority w:val="99"/>
     <w:semiHidden/>
     <w:rsid w:val="0006008D"/>
@@ -2792,9 +2961,9 @@
       <w:szCs w:val="18"/>
     </w:rPr>
   </w:style>
-  <w:style w:type="table" w:styleId="TableGrid">
+  <w:style w:type="table" w:styleId="Tablaconcuadrcula">
     <w:name w:val="Table Grid"/>
-    <w:basedOn w:val="TableNormal"/>
+    <w:basedOn w:val="Tablanormal"/>
     <w:uiPriority w:val="39"/>
     <w:rsid w:val="0006008D"/>
     <w:pPr>
@@ -2827,10 +2996,10 @@
       <w:lang w:val="de-DE"/>
     </w:rPr>
   </w:style>
-  <w:style w:type="character" w:customStyle="1" w:styleId="Heading1Char">
-    <w:name w:val="Heading 1 Char"/>
-    <w:basedOn w:val="DefaultParagraphFont"/>
-    <w:link w:val="Heading1"/>
+  <w:style w:type="character" w:customStyle="1" w:styleId="Ttulo1Car">
+    <w:name w:val="Título 1 Car"/>
+    <w:basedOn w:val="Fuentedeprrafopredeter"/>
+    <w:link w:val="Ttulo1"/>
     <w:uiPriority w:val="9"/>
     <w:rsid w:val="00FC2CB6"/>
     <w:rPr>
@@ -2840,10 +3009,10 @@
       <w:szCs w:val="32"/>
     </w:rPr>
   </w:style>
-  <w:style w:type="character" w:customStyle="1" w:styleId="Heading2Char">
-    <w:name w:val="Heading 2 Char"/>
-    <w:basedOn w:val="DefaultParagraphFont"/>
-    <w:link w:val="Heading2"/>
+  <w:style w:type="character" w:customStyle="1" w:styleId="Ttulo2Car">
+    <w:name w:val="Título 2 Car"/>
+    <w:basedOn w:val="Fuentedeprrafopredeter"/>
+    <w:link w:val="Ttulo2"/>
     <w:uiPriority w:val="9"/>
     <w:rsid w:val="00FC2CB6"/>
     <w:rPr>
@@ -2853,10 +3022,10 @@
       <w:szCs w:val="26"/>
     </w:rPr>
   </w:style>
-  <w:style w:type="paragraph" w:styleId="FootnoteText">
+  <w:style w:type="paragraph" w:styleId="Textonotapie">
     <w:name w:val="footnote text"/>
     <w:basedOn w:val="Normal"/>
-    <w:link w:val="FootnoteTextChar"/>
+    <w:link w:val="TextonotapieCar"/>
     <w:semiHidden/>
     <w:rsid w:val="00BE2C0E"/>
     <w:pPr>
@@ -2869,10 +3038,10 @@
       <w:lang w:val="de-DE"/>
     </w:rPr>
   </w:style>
-  <w:style w:type="character" w:customStyle="1" w:styleId="FootnoteTextChar">
-    <w:name w:val="Footnote Text Char"/>
-    <w:basedOn w:val="DefaultParagraphFont"/>
-    <w:link w:val="FootnoteText"/>
+  <w:style w:type="character" w:customStyle="1" w:styleId="TextonotapieCar">
+    <w:name w:val="Texto nota pie Car"/>
+    <w:basedOn w:val="Fuentedeprrafopredeter"/>
+    <w:link w:val="Textonotapie"/>
     <w:semiHidden/>
     <w:rsid w:val="00BE2C0E"/>
     <w:rPr>
@@ -2882,16 +3051,16 @@
       <w:lang w:val="de-DE"/>
     </w:rPr>
   </w:style>
-  <w:style w:type="character" w:styleId="FootnoteReference">
+  <w:style w:type="character" w:styleId="Refdenotaalpie">
     <w:name w:val="footnote reference"/>
-    <w:basedOn w:val="DefaultParagraphFont"/>
+    <w:basedOn w:val="Fuentedeprrafopredeter"/>
     <w:semiHidden/>
     <w:rsid w:val="00BE2C0E"/>
     <w:rPr>
       <w:vertAlign w:val="superscript"/>
     </w:rPr>
   </w:style>
-  <w:style w:type="paragraph" w:styleId="NormalIndent">
+  <w:style w:type="paragraph" w:styleId="Sangranormal">
     <w:name w:val="Normal Indent"/>
     <w:basedOn w:val="Normal"/>
     <w:rsid w:val="00BE2C0E"/>
@@ -3172,9 +3341,12 @@
 </file>
 
 <file path=customXml/item1.xml><?xml version="1.0" encoding="utf-8"?>
-<p:properties xmlns:p="http://schemas.microsoft.com/office/2006/metadata/properties" xmlns:xsi="http://www.w3.org/2001/XMLSchema-instance" xmlns:pc="http://schemas.microsoft.com/office/infopath/2007/PartnerControls">
-  <documentManagement/>
-</p:properties>
+<?mso-contentType ?>
+<FormTemplates xmlns="http://schemas.microsoft.com/sharepoint/v3/contenttype/forms">
+  <Display>DocumentLibraryForm</Display>
+  <Edit>DocumentLibraryForm</Edit>
+  <New>DocumentLibraryForm</New>
+</FormTemplates>
 </file>
 
 <file path=customXml/item2.xml><?xml version="1.0" encoding="utf-8"?>
@@ -3395,27 +3567,15 @@
 </file>
 
 <file path=customXml/item3.xml><?xml version="1.0" encoding="utf-8"?>
-<?mso-contentType ?>
-<FormTemplates xmlns="http://schemas.microsoft.com/sharepoint/v3/contenttype/forms">
-  <Display>DocumentLibraryForm</Display>
-  <Edit>DocumentLibraryForm</Edit>
-  <New>DocumentLibraryForm</New>
-</FormTemplates>
+<p:properties xmlns:p="http://schemas.microsoft.com/office/2006/metadata/properties" xmlns:xsi="http://www.w3.org/2001/XMLSchema-instance" xmlns:pc="http://schemas.microsoft.com/office/infopath/2007/PartnerControls">
+  <documentManagement/>
+</p:properties>
 </file>
 
 <file path=customXml/itemProps1.xml><?xml version="1.0" encoding="utf-8"?>
-<ds:datastoreItem xmlns:ds="http://schemas.openxmlformats.org/officeDocument/2006/customXml" ds:itemID="{AF34AAA8-523C-405C-854C-FD411D9CFB1C}">
+<ds:datastoreItem xmlns:ds="http://schemas.openxmlformats.org/officeDocument/2006/customXml" ds:itemID="{F875734A-3646-4DA6-9BAB-BA7B49CB8D40}">
   <ds:schemaRefs>
-    <ds:schemaRef ds:uri="http://schemas.microsoft.com/office/2006/metadata/properties"/>
-    <ds:schemaRef ds:uri="http://purl.org/dc/terms/"/>
-    <ds:schemaRef ds:uri="http://schemas.openxmlformats.org/package/2006/metadata/core-properties"/>
-    <ds:schemaRef ds:uri="http://schemas.microsoft.com/office/2006/documentManagement/types"/>
-    <ds:schemaRef ds:uri="59ee736d-edcd-4633-852b-d83595a65129"/>
-    <ds:schemaRef ds:uri="b0b3d8e4-93c1-4546-8d17-937f931f65ad"/>
-    <ds:schemaRef ds:uri="http://purl.org/dc/elements/1.1/"/>
-    <ds:schemaRef ds:uri="http://schemas.microsoft.com/office/infopath/2007/PartnerControls"/>
-    <ds:schemaRef ds:uri="http://www.w3.org/XML/1998/namespace"/>
-    <ds:schemaRef ds:uri="http://purl.org/dc/dcmitype/"/>
+    <ds:schemaRef ds:uri="http://schemas.microsoft.com/sharepoint/v3/contenttype/forms"/>
   </ds:schemaRefs>
 </ds:datastoreItem>
 </file>
@@ -3440,9 +3600,10 @@
 </file>
 
 <file path=customXml/itemProps3.xml><?xml version="1.0" encoding="utf-8"?>
-<ds:datastoreItem xmlns:ds="http://schemas.openxmlformats.org/officeDocument/2006/customXml" ds:itemID="{F875734A-3646-4DA6-9BAB-BA7B49CB8D40}">
+<ds:datastoreItem xmlns:ds="http://schemas.openxmlformats.org/officeDocument/2006/customXml" ds:itemID="{AF34AAA8-523C-405C-854C-FD411D9CFB1C}">
   <ds:schemaRefs>
-    <ds:schemaRef ds:uri="http://schemas.microsoft.com/sharepoint/v3/contenttype/forms"/>
+    <ds:schemaRef ds:uri="http://schemas.microsoft.com/office/2006/metadata/properties"/>
+    <ds:schemaRef ds:uri="http://schemas.microsoft.com/office/infopath/2007/PartnerControls"/>
   </ds:schemaRefs>
 </ds:datastoreItem>
 </file>
</xml_diff>